<commit_message>
Added report for Lab06 in .pdf format. Added Lab07 with report.
</commit_message>
<xml_diff>
--- a/abdullin/doc/Lab06/Lab06.DOCX
+++ b/abdullin/doc/Lab06/Lab06.DOCX
@@ -15802,6 +15802,7 @@
         <w:rPr>
           <w:rFonts w:ascii="Times New Roman" w:eastAsia="Times New Roman" w:hAnsi="Times New Roman" w:cs="Times New Roman"/>
           <w:b/>
+          <w:noProof/>
           <w:sz w:val="28"/>
           <w:szCs w:val="28"/>
           <w:lang w:eastAsia="ru-RU"/>
@@ -15915,6 +15916,7 @@
         <w:rPr>
           <w:rFonts w:ascii="Times New Roman" w:eastAsia="Times New Roman" w:hAnsi="Times New Roman" w:cs="Times New Roman"/>
           <w:bCs/>
+          <w:noProof/>
           <w:sz w:val="28"/>
           <w:szCs w:val="28"/>
           <w:lang w:eastAsia="ru-RU"/>
@@ -16018,6 +16020,7 @@
         <w:rPr>
           <w:rFonts w:ascii="Times New Roman" w:eastAsia="Times New Roman" w:hAnsi="Times New Roman" w:cs="Times New Roman"/>
           <w:bCs/>
+          <w:noProof/>
           <w:sz w:val="28"/>
           <w:szCs w:val="28"/>
           <w:lang w:val="uk-UA" w:eastAsia="ru-RU"/>
@@ -16090,7 +16093,7 @@
           <w:szCs w:val="28"/>
           <w:lang w:val="en-US" w:eastAsia="ru-RU"/>
         </w:rPr>
-        <w:t>.</w:t>
+        <w:t>.3</w:t>
       </w:r>
       <w:r>
         <w:rPr>
@@ -16098,11 +16101,16 @@
           <w:bCs/>
           <w:sz w:val="28"/>
           <w:szCs w:val="28"/>
-          <w:lang w:val="en-US" w:eastAsia="ru-RU"/>
-        </w:rPr>
-        <w:t>3</w:t>
-      </w:r>
-      <w:r>
+          <w:lang w:val="uk-UA" w:eastAsia="ru-RU"/>
+        </w:rPr>
+        <w:t xml:space="preserve"> – Результат роботи програми</w:t>
+      </w:r>
+    </w:p>
+    <w:p>
+      <w:pPr>
+        <w:shd w:val="clear" w:color="auto" w:fill="FFFFFF"/>
+        <w:spacing w:after="0" w:line="240" w:lineRule="auto"/>
+        <w:jc w:val="center"/>
         <w:rPr>
           <w:rFonts w:ascii="Times New Roman" w:eastAsia="Times New Roman" w:hAnsi="Times New Roman" w:cs="Times New Roman"/>
           <w:bCs/>
@@ -16110,21 +16118,6 @@
           <w:szCs w:val="28"/>
           <w:lang w:val="uk-UA" w:eastAsia="ru-RU"/>
         </w:rPr>
-        <w:t xml:space="preserve"> – Результат роботи програми</w:t>
-      </w:r>
-    </w:p>
-    <w:p>
-      <w:pPr>
-        <w:shd w:val="clear" w:color="auto" w:fill="FFFFFF"/>
-        <w:spacing w:after="0" w:line="240" w:lineRule="auto"/>
-        <w:jc w:val="center"/>
-        <w:rPr>
-          <w:rFonts w:ascii="Times New Roman" w:eastAsia="Times New Roman" w:hAnsi="Times New Roman" w:cs="Times New Roman"/>
-          <w:bCs/>
-          <w:sz w:val="28"/>
-          <w:szCs w:val="28"/>
-          <w:lang w:val="uk-UA" w:eastAsia="ru-RU"/>
-        </w:rPr>
       </w:pPr>
     </w:p>
     <w:p>
@@ -16156,14 +16149,15 @@
         <w:rPr>
           <w:rFonts w:ascii="Times New Roman" w:eastAsia="Times New Roman" w:hAnsi="Times New Roman" w:cs="Times New Roman"/>
           <w:b/>
+          <w:noProof/>
           <w:sz w:val="28"/>
           <w:szCs w:val="28"/>
           <w:lang w:val="uk-UA" w:eastAsia="ru-RU"/>
         </w:rPr>
         <w:drawing>
-          <wp:inline distT="0" distB="0" distL="0" distR="0" wp14:anchorId="53452562" wp14:editId="027347AE">
-            <wp:extent cx="3179729" cy="4968816"/>
-            <wp:effectExtent l="0" t="0" r="1905" b="3810"/>
+          <wp:inline distT="0" distB="0" distL="0" distR="0" wp14:anchorId="53452562" wp14:editId="16A48084">
+            <wp:extent cx="2724150" cy="4256904"/>
+            <wp:effectExtent l="0" t="0" r="0" b="0"/>
             <wp:docPr id="5" name="Рисунок 5"/>
             <wp:cNvGraphicFramePr>
               <a:graphicFrameLocks xmlns:a="http://schemas.openxmlformats.org/drawingml/2006/main" noChangeAspect="1"/>
@@ -16184,7 +16178,7 @@
                   <pic:spPr>
                     <a:xfrm>
                       <a:off x="0" y="0"/>
-                      <a:ext cx="3200115" cy="5000673"/>
+                      <a:ext cx="2751831" cy="4300159"/>
                     </a:xfrm>
                     <a:prstGeom prst="rect">
                       <a:avLst/>
@@ -16268,15 +16262,15 @@
         <w:rPr>
           <w:rFonts w:ascii="Times New Roman" w:eastAsia="Times New Roman" w:hAnsi="Times New Roman" w:cs="Times New Roman"/>
           <w:bCs/>
+          <w:noProof/>
           <w:sz w:val="28"/>
           <w:szCs w:val="28"/>
           <w:lang w:val="uk-UA" w:eastAsia="ru-RU"/>
         </w:rPr>
-        <w:lastRenderedPageBreak/>
         <w:drawing>
-          <wp:inline distT="0" distB="0" distL="0" distR="0" wp14:anchorId="68D3D711" wp14:editId="6B239D64">
-            <wp:extent cx="4652535" cy="4347714"/>
-            <wp:effectExtent l="0" t="0" r="0" b="0"/>
+          <wp:inline distT="0" distB="0" distL="0" distR="0" wp14:anchorId="68D3D711" wp14:editId="0189DDC3">
+            <wp:extent cx="4393098" cy="4105275"/>
+            <wp:effectExtent l="0" t="0" r="7620" b="0"/>
             <wp:docPr id="6" name="Рисунок 6"/>
             <wp:cNvGraphicFramePr>
               <a:graphicFrameLocks xmlns:a="http://schemas.openxmlformats.org/drawingml/2006/main" noChangeAspect="1"/>
@@ -16297,7 +16291,7 @@
                   <pic:spPr>
                     <a:xfrm>
                       <a:off x="0" y="0"/>
-                      <a:ext cx="4679966" cy="4373348"/>
+                      <a:ext cx="4439531" cy="4148666"/>
                     </a:xfrm>
                     <a:prstGeom prst="rect">
                       <a:avLst/>
@@ -16309,6 +16303,8 @@
           </wp:inline>
         </w:drawing>
       </w:r>
+      <w:bookmarkStart w:id="0" w:name="_GoBack"/>
+      <w:bookmarkEnd w:id="0"/>
     </w:p>
     <w:p>
       <w:pPr>
@@ -16341,7 +16337,7 @@
           <w:szCs w:val="28"/>
           <w:lang w:val="en-US" w:eastAsia="ru-RU"/>
         </w:rPr>
-        <w:t>.</w:t>
+        <w:t>.5</w:t>
       </w:r>
       <w:r>
         <w:rPr>
@@ -16349,11 +16345,16 @@
           <w:bCs/>
           <w:sz w:val="28"/>
           <w:szCs w:val="28"/>
-          <w:lang w:val="en-US" w:eastAsia="ru-RU"/>
-        </w:rPr>
-        <w:t>5</w:t>
-      </w:r>
-      <w:r>
+          <w:lang w:val="uk-UA" w:eastAsia="ru-RU"/>
+        </w:rPr>
+        <w:t xml:space="preserve"> – Результат роботи програми</w:t>
+      </w:r>
+    </w:p>
+    <w:p>
+      <w:pPr>
+        <w:shd w:val="clear" w:color="auto" w:fill="FFFFFF"/>
+        <w:spacing w:after="0" w:line="240" w:lineRule="auto"/>
+        <w:jc w:val="center"/>
         <w:rPr>
           <w:rFonts w:ascii="Times New Roman" w:eastAsia="Times New Roman" w:hAnsi="Times New Roman" w:cs="Times New Roman"/>
           <w:bCs/>
@@ -16361,30 +16362,17 @@
           <w:szCs w:val="28"/>
           <w:lang w:val="uk-UA" w:eastAsia="ru-RU"/>
         </w:rPr>
-        <w:t xml:space="preserve"> – Результат роботи програми</w:t>
-      </w:r>
-    </w:p>
-    <w:p>
-      <w:pPr>
-        <w:shd w:val="clear" w:color="auto" w:fill="FFFFFF"/>
-        <w:spacing w:after="0" w:line="240" w:lineRule="auto"/>
-        <w:jc w:val="center"/>
+      </w:pPr>
+      <w:r>
         <w:rPr>
           <w:rFonts w:ascii="Times New Roman" w:eastAsia="Times New Roman" w:hAnsi="Times New Roman" w:cs="Times New Roman"/>
           <w:bCs/>
+          <w:noProof/>
           <w:sz w:val="28"/>
           <w:szCs w:val="28"/>
           <w:lang w:val="uk-UA" w:eastAsia="ru-RU"/>
         </w:rPr>
-      </w:pPr>
-      <w:r>
-        <w:rPr>
-          <w:rFonts w:ascii="Times New Roman" w:eastAsia="Times New Roman" w:hAnsi="Times New Roman" w:cs="Times New Roman"/>
-          <w:bCs/>
-          <w:sz w:val="28"/>
-          <w:szCs w:val="28"/>
-          <w:lang w:val="uk-UA" w:eastAsia="ru-RU"/>
-        </w:rPr>
+        <w:lastRenderedPageBreak/>
         <w:drawing>
           <wp:inline distT="0" distB="0" distL="0" distR="0" wp14:anchorId="17FFFA6F" wp14:editId="382AAC8F">
             <wp:extent cx="3386064" cy="4019909"/>
@@ -16451,9 +16439,9 @@
           <w:bCs/>
           <w:sz w:val="28"/>
           <w:szCs w:val="28"/>
-          <w:lang w:val="en-US" w:eastAsia="ru-RU"/>
-        </w:rPr>
-        <w:t>.</w:t>
+          <w:lang w:val="uk-UA" w:eastAsia="ru-RU"/>
+        </w:rPr>
+        <w:t>.6</w:t>
       </w:r>
       <w:r>
         <w:rPr>
@@ -16461,11 +16449,16 @@
           <w:bCs/>
           <w:sz w:val="28"/>
           <w:szCs w:val="28"/>
-          <w:lang w:val="en-US" w:eastAsia="ru-RU"/>
-        </w:rPr>
-        <w:t>6</w:t>
-      </w:r>
-      <w:r>
+          <w:lang w:val="uk-UA" w:eastAsia="ru-RU"/>
+        </w:rPr>
+        <w:t xml:space="preserve"> – Результат роботи програми</w:t>
+      </w:r>
+    </w:p>
+    <w:p>
+      <w:pPr>
+        <w:shd w:val="clear" w:color="auto" w:fill="FFFFFF"/>
+        <w:spacing w:after="0" w:line="240" w:lineRule="auto"/>
+        <w:jc w:val="center"/>
         <w:rPr>
           <w:rFonts w:ascii="Times New Roman" w:eastAsia="Times New Roman" w:hAnsi="Times New Roman" w:cs="Times New Roman"/>
           <w:bCs/>
@@ -16473,21 +16466,6 @@
           <w:szCs w:val="28"/>
           <w:lang w:val="uk-UA" w:eastAsia="ru-RU"/>
         </w:rPr>
-        <w:t xml:space="preserve"> – Результат роботи програми</w:t>
-      </w:r>
-    </w:p>
-    <w:p>
-      <w:pPr>
-        <w:shd w:val="clear" w:color="auto" w:fill="FFFFFF"/>
-        <w:spacing w:after="0" w:line="240" w:lineRule="auto"/>
-        <w:jc w:val="center"/>
-        <w:rPr>
-          <w:rFonts w:ascii="Times New Roman" w:eastAsia="Times New Roman" w:hAnsi="Times New Roman" w:cs="Times New Roman"/>
-          <w:bCs/>
-          <w:sz w:val="28"/>
-          <w:szCs w:val="28"/>
-          <w:lang w:val="en-US" w:eastAsia="ru-RU"/>
-        </w:rPr>
       </w:pPr>
     </w:p>
     <w:p>
@@ -16519,8 +16497,6 @@
           <w:lang w:val="uk-UA" w:eastAsia="ru-RU"/>
         </w:rPr>
       </w:pPr>
-      <w:bookmarkStart w:id="0" w:name="_GoBack"/>
-      <w:bookmarkEnd w:id="0"/>
       <w:r>
         <w:rPr>
           <w:rFonts w:ascii="Times New Roman" w:eastAsia="Times New Roman" w:hAnsi="Times New Roman" w:cs="Times New Roman"/>
@@ -16529,7 +16505,6 @@
           <w:szCs w:val="28"/>
           <w:lang w:val="uk-UA" w:eastAsia="ru-RU"/>
         </w:rPr>
-        <w:lastRenderedPageBreak/>
         <w:t>Висновок</w:t>
       </w:r>
     </w:p>

</xml_diff>